<commit_message>
updated project proposal draft to reflect dropped salt colomn
</commit_message>
<xml_diff>
--- a/Global_Documentation/Project_Proposal.docx
+++ b/Global_Documentation/Project_Proposal.docx
@@ -68,15 +68,7 @@
     </w:p>
     <w:p>
       <w:r>
-        <w:t xml:space="preserve">Our project simulates the behaviors and storage patterns of Single Sign </w:t>
-      </w:r>
-      <w:proofErr w:type="gramStart"/>
-      <w:r>
-        <w:t>On</w:t>
-      </w:r>
-      <w:proofErr w:type="gramEnd"/>
-      <w:r>
-        <w:t xml:space="preserve"> Provider. Henceforth referred to as SSO or Single Sign On. In accordance with the requirements laid out in the following documents and the requirements of Oregon State University E-Campus CS340 “Introduction to Databases” course.</w:t>
+        <w:t>Our project simulates the behaviors and storage patterns of Single Sign On Provider. Henceforth referred to as SSO or Single Sign On. In accordance with the requirements laid out in the following documents and the requirements of Oregon State University E-Campus CS340 “Introduction to Databases” course.</w:t>
       </w:r>
     </w:p>
     <w:p>
@@ -731,15 +723,7 @@
       </w:pPr>
       <w:r>
         <w:lastRenderedPageBreak/>
-        <w:t xml:space="preserve">The Username field stores the username for as registered </w:t>
-      </w:r>
-      <w:proofErr w:type="gramStart"/>
-      <w:r>
-        <w:t>user</w:t>
-      </w:r>
-      <w:proofErr w:type="gramEnd"/>
-      <w:r>
-        <w:t xml:space="preserve"> and it used as part our </w:t>
+        <w:t xml:space="preserve">The Username field stores the username for as registered user and it used as part our </w:t>
       </w:r>
       <w:proofErr w:type="spellStart"/>
       <w:r>
@@ -854,15 +838,7 @@
     </w:p>
     <w:p>
       <w:r>
-        <w:t xml:space="preserve">The session table is used to track ongoing user sessions. This table is referenced to determine if a user has a valid session on-going when attempting to preform an operation, store generated session tokens, maintain statistical information about a session, and provide historical records to session activity </w:t>
-      </w:r>
-      <w:proofErr w:type="gramStart"/>
-      <w:r>
-        <w:t>with in</w:t>
-      </w:r>
-      <w:proofErr w:type="gramEnd"/>
-      <w:r>
-        <w:t xml:space="preserve"> our application. This table contains the following fields.</w:t>
+        <w:t>The session table is used to track ongoing user sessions. This table is referenced to determine if a user has a valid session on-going when attempting to preform an operation, store generated session tokens, maintain statistical information about a session, and provide historical records to session activity with in our application. This table contains the following fields.</w:t>
       </w:r>
     </w:p>
     <w:p>
@@ -896,15 +872,7 @@
         <w:t>Session ID</w:t>
       </w:r>
       <w:r>
-        <w:t xml:space="preserve"> used to identify unique sessions </w:t>
-      </w:r>
-      <w:proofErr w:type="gramStart"/>
-      <w:r>
-        <w:t>with in</w:t>
-      </w:r>
-      <w:proofErr w:type="gramEnd"/>
-      <w:r>
-        <w:t xml:space="preserve"> our database.</w:t>
+        <w:t xml:space="preserve"> used to identify unique sessions with in our database.</w:t>
       </w:r>
     </w:p>
     <w:p>
@@ -1055,15 +1023,7 @@
         </w:numPr>
       </w:pPr>
       <w:r>
-        <w:t xml:space="preserve">Stores the time the </w:t>
-      </w:r>
-      <w:proofErr w:type="gramStart"/>
-      <w:r>
-        <w:t>users</w:t>
-      </w:r>
-      <w:proofErr w:type="gramEnd"/>
-      <w:r>
-        <w:t xml:space="preserve"> client believes it requested the session.</w:t>
+        <w:t>Stores the time the users client believes it requested the session.</w:t>
       </w:r>
     </w:p>
     <w:p>
@@ -1105,15 +1065,7 @@
     </w:p>
     <w:p>
       <w:r>
-        <w:t xml:space="preserve">The role table contains the mapping for the kind of users our application allows to </w:t>
-      </w:r>
-      <w:proofErr w:type="gramStart"/>
-      <w:r>
-        <w:t>exists</w:t>
-      </w:r>
-      <w:proofErr w:type="gramEnd"/>
-      <w:r>
-        <w:t xml:space="preserve"> and the permission they are allowed to execute. This table contains the following fields.</w:t>
+        <w:t>The role table contains the mapping for the kind of users our application allows to exists and the permission they are allowed to execute. This table contains the following fields.</w:t>
       </w:r>
     </w:p>
     <w:p>
@@ -1173,15 +1125,7 @@
         </w:numPr>
       </w:pPr>
       <w:r>
-        <w:t xml:space="preserve">Reports if the role </w:t>
-      </w:r>
-      <w:proofErr w:type="gramStart"/>
-      <w:r>
-        <w:t>is allowed to</w:t>
-      </w:r>
-      <w:proofErr w:type="gramEnd"/>
-      <w:r>
-        <w:t xml:space="preserve"> logon an generate a session token</w:t>
+        <w:t>Reports if the role is allowed to logon an generate a session token</w:t>
       </w:r>
     </w:p>
     <w:p>
@@ -1193,10 +1137,7 @@
         </w:numPr>
       </w:pPr>
       <w:r>
-        <w:t xml:space="preserve">Update </w:t>
-      </w:r>
-      <w:r>
-        <w:t>(bool)</w:t>
+        <w:t>Update (bool)</w:t>
       </w:r>
     </w:p>
     <w:p>
@@ -1208,15 +1149,7 @@
         </w:numPr>
       </w:pPr>
       <w:r>
-        <w:t xml:space="preserve">Reports if the role </w:t>
-      </w:r>
-      <w:proofErr w:type="gramStart"/>
-      <w:r>
-        <w:t>is allowed to</w:t>
-      </w:r>
-      <w:proofErr w:type="gramEnd"/>
-      <w:r>
-        <w:t xml:space="preserve"> update their own user information</w:t>
+        <w:t>Reports if the role is allowed to update their own user information</w:t>
       </w:r>
     </w:p>
     <w:p>
@@ -1228,10 +1161,7 @@
         </w:numPr>
       </w:pPr>
       <w:r>
-        <w:t xml:space="preserve">Auth </w:t>
-      </w:r>
-      <w:r>
-        <w:t>(bool)</w:t>
+        <w:t>Auth (bool)</w:t>
       </w:r>
     </w:p>
     <w:p>
@@ -1243,15 +1173,7 @@
         </w:numPr>
       </w:pPr>
       <w:r>
-        <w:t xml:space="preserve">Reports if the role </w:t>
-      </w:r>
-      <w:proofErr w:type="gramStart"/>
-      <w:r>
-        <w:t>is allowed to</w:t>
-      </w:r>
-      <w:proofErr w:type="gramEnd"/>
-      <w:r>
-        <w:t xml:space="preserve"> Authenticate with the service </w:t>
+        <w:t xml:space="preserve">Reports if the role is allowed to Authenticate with the service </w:t>
       </w:r>
       <w:r>
         <w:t>using a session token</w:t>
@@ -1267,10 +1189,7 @@
       </w:pPr>
       <w:r>
         <w:lastRenderedPageBreak/>
-        <w:t xml:space="preserve">Validate </w:t>
-      </w:r>
-      <w:r>
-        <w:t>(bool)</w:t>
+        <w:t>Validate (bool)</w:t>
       </w:r>
     </w:p>
     <w:p>
@@ -1282,15 +1201,7 @@
         </w:numPr>
       </w:pPr>
       <w:r>
-        <w:t xml:space="preserve">Reports if the role </w:t>
-      </w:r>
-      <w:proofErr w:type="gramStart"/>
-      <w:r>
-        <w:t>is allowed to</w:t>
-      </w:r>
-      <w:proofErr w:type="gramEnd"/>
-      <w:r>
-        <w:t xml:space="preserve"> request validation of a session</w:t>
+        <w:t>Reports if the role is allowed to request validation of a session</w:t>
       </w:r>
     </w:p>
     <w:p>
@@ -1302,10 +1213,7 @@
         </w:numPr>
       </w:pPr>
       <w:r>
-        <w:t xml:space="preserve">Super </w:t>
-      </w:r>
-      <w:r>
-        <w:t>(bool)</w:t>
+        <w:t>Super (bool)</w:t>
       </w:r>
     </w:p>
     <w:p>
@@ -1329,10 +1237,7 @@
         </w:numPr>
       </w:pPr>
       <w:r>
-        <w:t xml:space="preserve">Special </w:t>
-      </w:r>
-      <w:r>
-        <w:t>(bool)</w:t>
+        <w:t>Special (bool)</w:t>
       </w:r>
     </w:p>
     <w:p>
@@ -1397,14 +1302,9 @@
       </w:r>
       <w:proofErr w:type="spellStart"/>
       <w:r>
-        <w:t xml:space="preserve">a </w:t>
-      </w:r>
-      <w:proofErr w:type="gramStart"/>
-      <w:r>
-        <w:t>users</w:t>
+        <w:t>a users</w:t>
       </w:r>
       <w:proofErr w:type="spellEnd"/>
-      <w:proofErr w:type="gramEnd"/>
       <w:r>
         <w:t xml:space="preserve"> logon requests can be serviced. This table contains the following fields</w:t>
       </w:r>
@@ -1466,15 +1366,7 @@
         </w:numPr>
       </w:pPr>
       <w:r>
-        <w:t xml:space="preserve">Contains the </w:t>
-      </w:r>
-      <w:proofErr w:type="gramStart"/>
-      <w:r>
-        <w:t>users</w:t>
-      </w:r>
-      <w:proofErr w:type="gramEnd"/>
-      <w:r>
-        <w:t xml:space="preserve"> password hash</w:t>
+        <w:t>Contains the users password hash</w:t>
       </w:r>
     </w:p>
     <w:p>
@@ -1485,38 +1377,8 @@
           <w:numId w:val="8"/>
         </w:numPr>
       </w:pPr>
-      <w:r>
-        <w:t>Salt (varchar)</w:t>
-      </w:r>
-    </w:p>
-    <w:p>
-      <w:pPr>
-        <w:pStyle w:val="ListParagraph"/>
-        <w:numPr>
-          <w:ilvl w:val="1"/>
-          <w:numId w:val="8"/>
-        </w:numPr>
-      </w:pPr>
-      <w:r>
-        <w:t xml:space="preserve">Contains the </w:t>
-      </w:r>
-      <w:proofErr w:type="gramStart"/>
-      <w:r>
-        <w:t>users</w:t>
-      </w:r>
-      <w:proofErr w:type="gramEnd"/>
-      <w:r>
-        <w:t xml:space="preserve"> unique database password salt to hinder rainbow table operations</w:t>
-      </w:r>
-    </w:p>
-    <w:p>
-      <w:pPr>
-        <w:pStyle w:val="ListParagraph"/>
-        <w:numPr>
-          <w:ilvl w:val="0"/>
-          <w:numId w:val="8"/>
-        </w:numPr>
-      </w:pPr>
+      <w:bookmarkStart w:id="0" w:name="_GoBack"/>
+      <w:bookmarkEnd w:id="0"/>
       <w:proofErr w:type="spellStart"/>
       <w:r>
         <w:t>Exp_date</w:t>
@@ -1688,10 +1550,7 @@
       </w:r>
     </w:p>
     <w:p/>
-    <w:p>
-      <w:bookmarkStart w:id="0" w:name="_GoBack"/>
-      <w:bookmarkEnd w:id="0"/>
-    </w:p>
+    <w:p/>
     <w:sectPr>
       <w:pgSz w:w="12240" w:h="15840"/>
       <w:pgMar w:top="1440" w:right="1440" w:bottom="1440" w:left="1440" w:header="720" w:footer="720" w:gutter="0"/>

</xml_diff>